<commit_message>
modified format, font size, spacing - to match template
</commit_message>
<xml_diff>
--- a/Proposal.docx
+++ b/Proposal.docx
@@ -1,33 +1,38 @@
 
 <file path=word/document.xml><?xml version="1.0" encoding="utf-8"?>
-<w:document xmlns:wpc="http://schemas.microsoft.com/office/word/2010/wordprocessingCanvas" xmlns:cx="http://schemas.microsoft.com/office/drawing/2014/chartex" xmlns:cx1="http://schemas.microsoft.com/office/drawing/2015/9/8/chartex" xmlns:cx2="http://schemas.microsoft.com/office/drawing/2015/10/21/chartex" xmlns:cx3="http://schemas.microsoft.com/office/drawing/2016/5/9/chartex" xmlns:cx4="http://schemas.microsoft.com/office/drawing/2016/5/10/chartex" xmlns:cx5="http://schemas.microsoft.com/office/drawing/2016/5/11/chartex" xmlns:cx6="http://schemas.microsoft.com/office/drawing/2016/5/12/chartex" xmlns:cx7="http://schemas.microsoft.com/office/drawing/2016/5/13/chartex" xmlns:cx8="http://schemas.microsoft.com/office/drawing/2016/5/14/chartex" xmlns:mc="http://schemas.openxmlformats.org/markup-compatibility/2006" xmlns:aink="http://schemas.microsoft.com/office/drawing/2016/ink" xmlns:am3d="http://schemas.microsoft.com/office/drawing/2017/model3d" xmlns:o="urn:schemas-microsoft-com:office:office" xmlns:r="http://schemas.openxmlformats.org/officeDocument/2006/relationships" xmlns:m="http://schemas.openxmlformats.org/officeDocument/2006/math" xmlns:v="urn:schemas-microsoft-com:vml" xmlns:wp14="http://schemas.microsoft.com/office/word/2010/wordprocessingDrawing" xmlns:wp="http://schemas.openxmlformats.org/drawingml/2006/wordprocessingDrawing" xmlns:w10="urn:schemas-microsoft-com:office:word" xmlns:w="http://schemas.openxmlformats.org/wordprocessingml/2006/main" xmlns:w14="http://schemas.microsoft.com/office/word/2010/wordml" xmlns:w15="http://schemas.microsoft.com/office/word/2012/wordml" xmlns:w16cid="http://schemas.microsoft.com/office/word/2016/wordml/cid" xmlns:w16se="http://schemas.microsoft.com/office/word/2015/wordml/symex" xmlns:wpg="http://schemas.microsoft.com/office/word/2010/wordprocessingGroup" xmlns:wpi="http://schemas.microsoft.com/office/word/2010/wordprocessingInk" xmlns:wne="http://schemas.microsoft.com/office/word/2006/wordml" xmlns:wps="http://schemas.microsoft.com/office/word/2010/wordprocessingShape" mc:Ignorable="w14 w15 w16se w16cid wp14">
+<w:document xmlns:wpc="http://schemas.microsoft.com/office/word/2010/wordprocessingCanvas" xmlns:mo="http://schemas.microsoft.com/office/mac/office/2008/main" xmlns:mc="http://schemas.openxmlformats.org/markup-compatibility/2006" xmlns:mv="urn:schemas-microsoft-com:mac:vml" xmlns:o="urn:schemas-microsoft-com:office:office" xmlns:r="http://schemas.openxmlformats.org/officeDocument/2006/relationships" xmlns:m="http://schemas.openxmlformats.org/officeDocument/2006/math" xmlns:v="urn:schemas-microsoft-com:vml" xmlns:wp14="http://schemas.microsoft.com/office/word/2010/wordprocessingDrawing" xmlns:wp="http://schemas.openxmlformats.org/drawingml/2006/wordprocessingDrawing" xmlns:w10="urn:schemas-microsoft-com:office:word" xmlns:w="http://schemas.openxmlformats.org/wordprocessingml/2006/main" xmlns:w14="http://schemas.microsoft.com/office/word/2010/wordml" xmlns:w15="http://schemas.microsoft.com/office/word/2012/wordml" xmlns:wpg="http://schemas.microsoft.com/office/word/2010/wordprocessingGroup" xmlns:wpi="http://schemas.microsoft.com/office/word/2010/wordprocessingInk" xmlns:wne="http://schemas.microsoft.com/office/word/2006/wordml" xmlns:wps="http://schemas.microsoft.com/office/word/2010/wordprocessingShape" mc:Ignorable="w14 w15 wp14">
   <w:body>
     <w:p>
       <w:pPr>
         <w:pStyle w:val="Titledocument"/>
       </w:pPr>
       <w:r>
-        <w:rPr>
-          <w14:ligatures w14:val="standard"/>
-        </w:rPr>
         <w:t>PIT Mutation Tool Additions</w:t>
       </w:r>
+    </w:p>
+    <w:p>
+      <w:pPr>
+        <w:pStyle w:val="Titledocument"/>
+      </w:pPr>
     </w:p>
     <w:tbl>
       <w:tblPr>
-        <w:tblW w:w="10296" w:type="dxa"/>
+        <w:tblW w:w="10452" w:type="dxa"/>
         <w:tblLayout w:type="fixed"/>
         <w:tblLook w:val="0000" w:firstRow="0" w:lastRow="0" w:firstColumn="0" w:lastColumn="0" w:noHBand="0" w:noVBand="0"/>
       </w:tblPr>
       <w:tblGrid>
-        <w:gridCol w:w="3432"/>
-        <w:gridCol w:w="3432"/>
-        <w:gridCol w:w="3432"/>
+        <w:gridCol w:w="3484"/>
+        <w:gridCol w:w="3484"/>
+        <w:gridCol w:w="3484"/>
       </w:tblGrid>
       <w:tr>
+        <w:trPr>
+          <w:trHeight w:val="2475"/>
+        </w:trPr>
         <w:tc>
           <w:tcPr>
-            <w:tcW w:w="3432" w:type="dxa"/>
+            <w:tcW w:w="3484" w:type="dxa"/>
           </w:tcPr>
           <w:p>
             <w:pPr>
@@ -41,6 +46,8 @@
               <w:rPr>
                 <w:rStyle w:val="FirstName"/>
                 <w:rFonts w:cs="Linux Libertine"/>
+                <w:sz w:val="24"/>
+                <w:szCs w:val="24"/>
                 <w14:ligatures w14:val="standard"/>
               </w:rPr>
               <w:t>Matthew Bachelder</w:t>
@@ -73,6 +80,7 @@
                 <w:rStyle w:val="Country"/>
                 <w:rFonts w:cs="Linux Libertine"/>
                 <w:sz w:val="20"/>
+                <w:shd w:val="clear" w:color="auto" w:fill="auto"/>
                 <w14:ligatures w14:val="standard"/>
               </w:rPr>
               <w:t>United States</w:t>
@@ -97,7 +105,7 @@
         </w:tc>
         <w:tc>
           <w:tcPr>
-            <w:tcW w:w="3432" w:type="dxa"/>
+            <w:tcW w:w="3484" w:type="dxa"/>
           </w:tcPr>
           <w:p>
             <w:pPr>
@@ -107,14 +115,40 @@
                 <w14:ligatures w14:val="standard"/>
               </w:rPr>
             </w:pPr>
+            <w:proofErr w:type="spellStart"/>
             <w:r>
               <w:rPr>
                 <w:rStyle w:val="FirstName"/>
                 <w:rFonts w:cs="Linux Libertine"/>
+                <w:sz w:val="24"/>
+                <w:szCs w:val="24"/>
                 <w14:ligatures w14:val="standard"/>
               </w:rPr>
-              <w:t>Vaishnavi Bhosale</w:t>
+              <w:t>Vaishnavi</w:t>
             </w:r>
+            <w:proofErr w:type="spellEnd"/>
+            <w:r>
+              <w:rPr>
+                <w:rStyle w:val="FirstName"/>
+                <w:rFonts w:cs="Linux Libertine"/>
+                <w:sz w:val="24"/>
+                <w:szCs w:val="24"/>
+                <w14:ligatures w14:val="standard"/>
+              </w:rPr>
+              <w:t xml:space="preserve"> </w:t>
+            </w:r>
+            <w:proofErr w:type="spellStart"/>
+            <w:r>
+              <w:rPr>
+                <w:rStyle w:val="FirstName"/>
+                <w:rFonts w:cs="Linux Libertine"/>
+                <w:sz w:val="24"/>
+                <w:szCs w:val="24"/>
+                <w14:ligatures w14:val="standard"/>
+              </w:rPr>
+              <w:t>Bhosale</w:t>
+            </w:r>
+            <w:proofErr w:type="spellEnd"/>
             <w:r>
               <w:rPr>
                 <w14:ligatures w14:val="standard"/>
@@ -130,7 +164,20 @@
                 <w:szCs w:val="18"/>
                 <w14:ligatures w14:val="standard"/>
               </w:rPr>
-              <w:t>University of Texas at Dallas</w:t>
+              <w:t>University of Texas at D</w:t>
+            </w:r>
+            <w:bookmarkStart w:id="0" w:name="_GoBack"/>
+            <w:bookmarkEnd w:id="0"/>
+            <w:r>
+              <w:rPr>
+                <w:rStyle w:val="OrgDiv"/>
+                <w:rFonts w:cs="Linux Libertine"/>
+                <w:color w:val="auto"/>
+                <w:sz w:val="20"/>
+                <w:szCs w:val="18"/>
+                <w14:ligatures w14:val="standard"/>
+              </w:rPr>
+              <w:t>allas</w:t>
             </w:r>
             <w:r>
               <w:rPr>
@@ -143,6 +190,7 @@
                 <w:rStyle w:val="Country"/>
                 <w:rFonts w:cs="Linux Libertine"/>
                 <w:sz w:val="20"/>
+                <w:shd w:val="clear" w:color="auto" w:fill="auto"/>
                 <w14:ligatures w14:val="standard"/>
               </w:rPr>
               <w:t>United States</w:t>
@@ -167,7 +215,7 @@
         </w:tc>
         <w:tc>
           <w:tcPr>
-            <w:tcW w:w="3432" w:type="dxa"/>
+            <w:tcW w:w="3484" w:type="dxa"/>
           </w:tcPr>
           <w:p>
             <w:pPr>
@@ -181,6 +229,8 @@
               <w:rPr>
                 <w:rStyle w:val="FirstName"/>
                 <w:rFonts w:cs="Linux Libertine"/>
+                <w:sz w:val="24"/>
+                <w:szCs w:val="24"/>
                 <w14:ligatures w14:val="standard"/>
               </w:rPr>
               <w:t>Richard Fisher</w:t>
@@ -213,6 +263,7 @@
                 <w:rStyle w:val="Country"/>
                 <w:rFonts w:cs="Linux Libertine"/>
                 <w:sz w:val="20"/>
+                <w:shd w:val="clear" w:color="auto" w:fill="auto"/>
                 <w14:ligatures w14:val="standard"/>
               </w:rPr>
               <w:t>United States</w:t>
@@ -246,10 +297,9 @@
           <w14:ligatures w14:val="standard"/>
         </w:rPr>
         <w:sectPr>
-          <w:headerReference w:type="even" r:id="rId9"/>
-          <w:headerReference w:type="default" r:id="rId10"/>
-          <w:footerReference w:type="even" r:id="rId11"/>
-          <w:footerReference w:type="default" r:id="rId12"/>
+          <w:headerReference w:type="default" r:id="rId9"/>
+          <w:footerReference w:type="even" r:id="rId10"/>
+          <w:footerReference w:type="default" r:id="rId11"/>
           <w:endnotePr>
             <w:numFmt w:val="decimal"/>
           </w:endnotePr>
@@ -277,6 +327,7 @@
           <w:lang w:val="en-GB" w:eastAsia="ja-JP"/>
           <w14:ligatures w14:val="standard"/>
         </w:rPr>
+        <w:lastRenderedPageBreak/>
         <w:t>ABSTRACT</w:t>
       </w:r>
     </w:p>
@@ -410,82 +461,30 @@
           <w:szCs w:val="18"/>
           <w:shd w:val="clear" w:color="auto" w:fill="FFFFFF"/>
         </w:rPr>
-        <w:t xml:space="preserve">, Mutators, </w:t>
-      </w:r>
-      <w:r>
-        <w:t>Operators</w:t>
-      </w:r>
-    </w:p>
-    <w:p>
-      <w:pPr>
+        <w:t xml:space="preserve">, </w:t>
+      </w:r>
+      <w:proofErr w:type="spellStart"/>
+      <w:r>
         <w:rPr>
-          <w:lang w:eastAsia="it-IT"/>
-          <w14:ligatures w14:val="standard"/>
-        </w:rPr>
-      </w:pPr>
-    </w:p>
-    <w:p>
-      <w:pPr>
-        <w:pStyle w:val="RefFormatHead"/>
-        <w:rPr>
-          <w14:ligatures w14:val="standard"/>
-        </w:rPr>
-      </w:pPr>
-      <w:r>
-        <w:rPr>
-          <w14:ligatures w14:val="standard"/>
-        </w:rPr>
-        <w:t>ACM Reference format:</w:t>
-      </w:r>
-    </w:p>
-    <w:p>
-      <w:pPr>
-        <w:pStyle w:val="RefFormatPara"/>
-        <w:rPr>
-          <w:rFonts w:asciiTheme="minorHAnsi" w:hAnsiTheme="minorHAnsi" w:cstheme="minorHAnsi"/>
-          <w:i/>
-          <w:szCs w:val="18"/>
-          <w14:ligatures w14:val="standard"/>
-        </w:rPr>
-      </w:pPr>
-      <w:r>
-        <w:rPr>
-          <w:rFonts w:asciiTheme="minorHAnsi" w:hAnsiTheme="minorHAnsi" w:cstheme="minorHAnsi"/>
-          <w:i/>
-          <w:color w:val="222222"/>
+          <w:rFonts w:ascii="Helvetica" w:hAnsi="Helvetica"/>
+          <w:color w:val="000000"/>
           <w:szCs w:val="18"/>
           <w:shd w:val="clear" w:color="auto" w:fill="FFFFFF"/>
         </w:rPr>
-        <w:t xml:space="preserve">Gubbiotti, G., Malagò, P., Fin, S., Tacchi, S., Giovannini, L., Bisero, D., Madami, M. and Carlotti, G., Magnetic Normal Modes of Bi-Component Permalloy Structures. </w:t>
-      </w:r>
+        <w:t>Mutators</w:t>
+      </w:r>
+      <w:proofErr w:type="spellEnd"/>
       <w:r>
         <w:rPr>
-          <w:rFonts w:asciiTheme="minorHAnsi" w:hAnsiTheme="minorHAnsi" w:cstheme="minorHAnsi"/>
-          <w:i/>
+          <w:rFonts w:ascii="Helvetica" w:hAnsi="Helvetica"/>
+          <w:color w:val="000000"/>
           <w:szCs w:val="18"/>
-          <w14:ligatures w14:val="standard"/>
+          <w:shd w:val="clear" w:color="auto" w:fill="FFFFFF"/>
         </w:rPr>
-        <w:t>In Proceedings of ACM Woodstock conference, El Paso, Texas USA, July 2016 (WOODSTOCK’97), 6 pages.</w:t>
-      </w:r>
-    </w:p>
-    <w:p>
-      <w:pPr>
-        <w:pStyle w:val="RefFormatPara"/>
-        <w:rPr>
-          <w:rFonts w:asciiTheme="minorHAnsi" w:hAnsiTheme="minorHAnsi" w:cstheme="minorHAnsi"/>
-          <w:i/>
-          <w:szCs w:val="18"/>
-          <w14:ligatures w14:val="standard"/>
-        </w:rPr>
-      </w:pPr>
-      <w:r>
-        <w:rPr>
-          <w:rFonts w:asciiTheme="minorHAnsi" w:hAnsiTheme="minorHAnsi" w:cstheme="minorHAnsi"/>
-          <w:i/>
-          <w:szCs w:val="18"/>
-          <w14:ligatures w14:val="standard"/>
-        </w:rPr>
-        <w:t>DOI: 10.1145/123_4</w:t>
+        <w:t xml:space="preserve">, </w:t>
+      </w:r>
+      <w:r>
+        <w:t>Operators</w:t>
       </w:r>
     </w:p>
     <w:p>
@@ -536,6 +535,7 @@
     <w:p>
       <w:pPr>
         <w:pStyle w:val="Para"/>
+        <w:ind w:firstLine="0"/>
       </w:pPr>
       <w:r>
         <w:t xml:space="preserve">Mutations, or faults that are injected into code, </w:t>
@@ -658,6 +658,7 @@
         <w:rPr>
           <w14:ligatures w14:val="standard"/>
         </w:rPr>
+        <w:lastRenderedPageBreak/>
         <w:t>2</w:t>
       </w:r>
       <w:r>
@@ -713,14 +714,27 @@
         <w:tab/>
       </w:r>
       <w:r>
-        <w:t xml:space="preserve">OBBN: Replaces the operators &amp; by | and vice versa, e.g., a&amp;b </w:t>
+        <w:t xml:space="preserve">OBBN: Replaces the operators &amp; by | and vice versa, e.g., </w:t>
+      </w:r>
+      <w:proofErr w:type="spellStart"/>
+      <w:r>
+        <w:t>a&amp;b</w:t>
+      </w:r>
+      <w:proofErr w:type="spellEnd"/>
+      <w:r>
+        <w:t xml:space="preserve"> </w:t>
       </w:r>
       <w:r>
         <w:t>becomes</w:t>
       </w:r>
       <w:r>
-        <w:t xml:space="preserve"> a|b</w:t>
-      </w:r>
+        <w:t xml:space="preserve"> </w:t>
+      </w:r>
+      <w:proofErr w:type="spellStart"/>
+      <w:r>
+        <w:t>a|b</w:t>
+      </w:r>
+      <w:proofErr w:type="spellEnd"/>
     </w:p>
     <w:p>
       <w:pPr>
@@ -821,7 +835,15 @@
         <w:tab/>
       </w:r>
       <w:r>
-        <w:t>CRCR: Replaces a constant a with its negation, or with 1, 0, a + 1, a – 1, e.g., a</w:t>
+        <w:t xml:space="preserve">CRCR: Replaces a constant </w:t>
+      </w:r>
+      <w:proofErr w:type="spellStart"/>
+      <w:r>
+        <w:t>a</w:t>
+      </w:r>
+      <w:proofErr w:type="spellEnd"/>
+      <w:r>
+        <w:t xml:space="preserve"> with its negation, or with 1, 0, a + 1, a – 1, e.g., a</w:t>
       </w:r>
       <w:r>
         <w:t xml:space="preserve"> becomes</w:t>
@@ -847,108 +869,127 @@
     </w:p>
     <w:p>
       <w:pPr>
+        <w:pStyle w:val="Head1"/>
+        <w:rPr>
+          <w:caps/>
+        </w:rPr>
+      </w:pPr>
+      <w:r>
+        <w:rPr>
+          <w14:ligatures w14:val="standard"/>
+        </w:rPr>
+        <w:t>3</w:t>
+      </w:r>
+      <w:r>
+        <w:rPr>
+          <w:szCs w:val="22"/>
+          <w14:ligatures w14:val="standard"/>
+        </w:rPr>
+        <w:t> </w:t>
+      </w:r>
+      <w:r>
+        <w:rPr>
+          <w:caps/>
+          <w14:ligatures w14:val="standard"/>
+        </w:rPr>
+        <w:t>PIT: REAL WORLD MUTATION</w:t>
+      </w:r>
+      <w:r>
+        <w:rPr>
+          <w:caps/>
+          <w14:ligatures w14:val="standard"/>
+        </w:rPr>
+        <w:t xml:space="preserve"> </w:t>
+      </w:r>
+    </w:p>
+    <w:p>
+      <w:pPr>
         <w:pStyle w:val="Para"/>
         <w:ind w:firstLine="0"/>
       </w:pPr>
       <w:r>
-        <w:t xml:space="preserve">3   </w:t>
-      </w:r>
-      <w:bookmarkStart w:id="0" w:name="_GoBack"/>
-      <w:bookmarkEnd w:id="0"/>
-      <w:r>
-        <w:t xml:space="preserve">PIT: </w:t>
-      </w:r>
-      <w:r>
-        <w:t>REAL</w:t>
+        <w:t>PIT is a mutation testing framework for Java developed to</w:t>
       </w:r>
       <w:r>
         <w:t xml:space="preserve"> </w:t>
       </w:r>
       <w:r>
-        <w:t>WORLD</w:t>
+        <w:t>support the day to day development on real codebases. This</w:t>
       </w:r>
       <w:r>
         <w:t xml:space="preserve"> </w:t>
       </w:r>
       <w:r>
-        <w:t>MUTATION</w:t>
-      </w:r>
-    </w:p>
-    <w:p>
-      <w:pPr>
-        <w:pStyle w:val="Para"/>
-      </w:pPr>
-      <w:r>
-        <w:t>PIT is a mutation testing framework for Java developed to</w:t>
+        <w:t>means that PI</w:t>
+      </w:r>
+      <w:r>
+        <w:t xml:space="preserve">T aims at: (1) </w:t>
+      </w:r>
+      <w:r>
+        <w:t>having a good integration with</w:t>
       </w:r>
       <w:r>
         <w:t xml:space="preserve"> </w:t>
       </w:r>
       <w:r>
-        <w:t>support the day to day development on real codebases. This</w:t>
+        <w:t xml:space="preserve">build tools like Maven, Ant, </w:t>
+      </w:r>
+      <w:proofErr w:type="spellStart"/>
+      <w:r>
+        <w:t>Gradle</w:t>
+      </w:r>
+      <w:proofErr w:type="spellEnd"/>
+      <w:r>
+        <w:t xml:space="preserve"> and </w:t>
+      </w:r>
+      <w:r>
+        <w:t xml:space="preserve">integrated </w:t>
+      </w:r>
+      <w:r>
+        <w:t>development environments like Eclipse or IntelliJ. (2</w:t>
+      </w:r>
+      <w:r>
+        <w:t>) being fast: PIT uses</w:t>
       </w:r>
       <w:r>
         <w:t xml:space="preserve"> </w:t>
       </w:r>
       <w:r>
-        <w:t>means that PI</w:t>
-      </w:r>
-      <w:r>
-        <w:t xml:space="preserve">T aims at: (1) </w:t>
-      </w:r>
-      <w:r>
-        <w:t>having a good integration with</w:t>
+        <w:t>three techniques to obtain its results: working on bytecode</w:t>
       </w:r>
       <w:r>
         <w:t xml:space="preserve"> </w:t>
       </w:r>
       <w:r>
-        <w:t xml:space="preserve">build tools like Maven, Ant, Gradle and </w:t>
-      </w:r>
-      <w:r>
-        <w:t xml:space="preserve">integrated </w:t>
-      </w:r>
-      <w:r>
-        <w:t>development environments like Eclipse or IntelliJ. (2</w:t>
-      </w:r>
-      <w:r>
-        <w:t>) being fast: PIT uses</w:t>
+        <w:t>instead of source code, selecting the tests to run against the</w:t>
       </w:r>
       <w:r>
         <w:t xml:space="preserve"> </w:t>
       </w:r>
       <w:r>
-        <w:t>three techniques to obtain its results: working on bytecode</w:t>
+        <w:t xml:space="preserve">mutants and </w:t>
+      </w:r>
+      <w:r>
+        <w:t>minimizing</w:t>
       </w:r>
       <w:r>
         <w:t xml:space="preserve"> </w:t>
       </w:r>
       <w:r>
-        <w:t>instead of source code, selecting the tests to run against the</w:t>
+        <w:t>the number of mutant executions. (3</w:t>
+      </w:r>
+      <w:r>
+        <w:t>) making a clear report of the tests execution. This</w:t>
       </w:r>
       <w:r>
         <w:t xml:space="preserve"> </w:t>
       </w:r>
       <w:r>
-        <w:t xml:space="preserve">mutants and </w:t>
-      </w:r>
-      <w:r>
-        <w:t>minimizing</w:t>
-      </w:r>
-      <w:r>
-        <w:t xml:space="preserve"> </w:t>
-      </w:r>
-      <w:r>
-        <w:t>the number of mutant executions. (3</w:t>
-      </w:r>
-      <w:r>
-        <w:t>) making a clear report of the tests execution. This</w:t>
-      </w:r>
-      <w:r>
-        <w:t xml:space="preserve"> </w:t>
-      </w:r>
-      <w:r>
-        <w:t>makes the navigation between source code and mutants easy</w:t>
+        <w:t xml:space="preserve">makes the navigation between source code </w:t>
+      </w:r>
+      <w:r>
+        <w:lastRenderedPageBreak/>
+        <w:t>and mutants easy</w:t>
       </w:r>
       <w:r>
         <w:t xml:space="preserve"> </w:t>
@@ -1088,7 +1129,31 @@
               </w:rPr>
             </w:pPr>
             <w:r>
-              <w:t>Coles, Henry, Thomas Laurent, Christopher Henard, Mike Papadakis, and Anthony Ventresque. "PIT: a practical mutation testing tool for Java." In </w:t>
+              <w:t xml:space="preserve">Coles, Henry, Thomas Laurent, Christopher </w:t>
+            </w:r>
+            <w:proofErr w:type="spellStart"/>
+            <w:r>
+              <w:t>Henard</w:t>
+            </w:r>
+            <w:proofErr w:type="spellEnd"/>
+            <w:r>
+              <w:t xml:space="preserve">, Mike </w:t>
+            </w:r>
+            <w:proofErr w:type="spellStart"/>
+            <w:r>
+              <w:t>Papadakis</w:t>
+            </w:r>
+            <w:proofErr w:type="spellEnd"/>
+            <w:r>
+              <w:t xml:space="preserve">, and Anthony </w:t>
+            </w:r>
+            <w:proofErr w:type="spellStart"/>
+            <w:r>
+              <w:t>Ventresque</w:t>
+            </w:r>
+            <w:proofErr w:type="spellEnd"/>
+            <w:r>
+              <w:t>. "PIT: a practical mutation testing tool for Java." In </w:t>
             </w:r>
             <w:r>
               <w:rPr>
@@ -1126,7 +1191,7 @@
 </file>
 
 <file path=word/endnotes.xml><?xml version="1.0" encoding="utf-8"?>
-<w:endnotes xmlns:wpc="http://schemas.microsoft.com/office/word/2010/wordprocessingCanvas" xmlns:cx="http://schemas.microsoft.com/office/drawing/2014/chartex" xmlns:cx1="http://schemas.microsoft.com/office/drawing/2015/9/8/chartex" xmlns:cx2="http://schemas.microsoft.com/office/drawing/2015/10/21/chartex" xmlns:cx3="http://schemas.microsoft.com/office/drawing/2016/5/9/chartex" xmlns:cx4="http://schemas.microsoft.com/office/drawing/2016/5/10/chartex" xmlns:cx5="http://schemas.microsoft.com/office/drawing/2016/5/11/chartex" xmlns:cx6="http://schemas.microsoft.com/office/drawing/2016/5/12/chartex" xmlns:cx7="http://schemas.microsoft.com/office/drawing/2016/5/13/chartex" xmlns:cx8="http://schemas.microsoft.com/office/drawing/2016/5/14/chartex" xmlns:mc="http://schemas.openxmlformats.org/markup-compatibility/2006" xmlns:aink="http://schemas.microsoft.com/office/drawing/2016/ink" xmlns:am3d="http://schemas.microsoft.com/office/drawing/2017/model3d" xmlns:o="urn:schemas-microsoft-com:office:office" xmlns:r="http://schemas.openxmlformats.org/officeDocument/2006/relationships" xmlns:m="http://schemas.openxmlformats.org/officeDocument/2006/math" xmlns:v="urn:schemas-microsoft-com:vml" xmlns:wp14="http://schemas.microsoft.com/office/word/2010/wordprocessingDrawing" xmlns:wp="http://schemas.openxmlformats.org/drawingml/2006/wordprocessingDrawing" xmlns:w10="urn:schemas-microsoft-com:office:word" xmlns:w="http://schemas.openxmlformats.org/wordprocessingml/2006/main" xmlns:w14="http://schemas.microsoft.com/office/word/2010/wordml" xmlns:w15="http://schemas.microsoft.com/office/word/2012/wordml" xmlns:w16cid="http://schemas.microsoft.com/office/word/2016/wordml/cid" xmlns:w16se="http://schemas.microsoft.com/office/word/2015/wordml/symex" xmlns:wpg="http://schemas.microsoft.com/office/word/2010/wordprocessingGroup" xmlns:wpi="http://schemas.microsoft.com/office/word/2010/wordprocessingInk" xmlns:wne="http://schemas.microsoft.com/office/word/2006/wordml" xmlns:wps="http://schemas.microsoft.com/office/word/2010/wordprocessingShape" mc:Ignorable="w14 w15 w16se w16cid wp14">
+<w:endnotes xmlns:wpc="http://schemas.microsoft.com/office/word/2010/wordprocessingCanvas" xmlns:mo="http://schemas.microsoft.com/office/mac/office/2008/main" xmlns:mc="http://schemas.openxmlformats.org/markup-compatibility/2006" xmlns:mv="urn:schemas-microsoft-com:mac:vml" xmlns:o="urn:schemas-microsoft-com:office:office" xmlns:r="http://schemas.openxmlformats.org/officeDocument/2006/relationships" xmlns:m="http://schemas.openxmlformats.org/officeDocument/2006/math" xmlns:v="urn:schemas-microsoft-com:vml" xmlns:wp14="http://schemas.microsoft.com/office/word/2010/wordprocessingDrawing" xmlns:wp="http://schemas.openxmlformats.org/drawingml/2006/wordprocessingDrawing" xmlns:w10="urn:schemas-microsoft-com:office:word" xmlns:w="http://schemas.openxmlformats.org/wordprocessingml/2006/main" xmlns:w14="http://schemas.microsoft.com/office/word/2010/wordml" xmlns:w15="http://schemas.microsoft.com/office/word/2012/wordml" xmlns:wpg="http://schemas.microsoft.com/office/word/2010/wordprocessingGroup" xmlns:wpi="http://schemas.microsoft.com/office/word/2010/wordprocessingInk" xmlns:wne="http://schemas.microsoft.com/office/word/2006/wordml" xmlns:wps="http://schemas.microsoft.com/office/word/2010/wordprocessingShape" mc:Ignorable="w14 w15 wp14">
   <w:endnote w:type="separator" w:id="-1">
     <w:p>
       <w:r>
@@ -1148,7 +1213,7 @@
 </file>
 
 <file path=word/footer1.xml><?xml version="1.0" encoding="utf-8"?>
-<w:ftr xmlns:wpc="http://schemas.microsoft.com/office/word/2010/wordprocessingCanvas" xmlns:cx="http://schemas.microsoft.com/office/drawing/2014/chartex" xmlns:cx1="http://schemas.microsoft.com/office/drawing/2015/9/8/chartex" xmlns:cx2="http://schemas.microsoft.com/office/drawing/2015/10/21/chartex" xmlns:cx3="http://schemas.microsoft.com/office/drawing/2016/5/9/chartex" xmlns:cx4="http://schemas.microsoft.com/office/drawing/2016/5/10/chartex" xmlns:cx5="http://schemas.microsoft.com/office/drawing/2016/5/11/chartex" xmlns:cx6="http://schemas.microsoft.com/office/drawing/2016/5/12/chartex" xmlns:cx7="http://schemas.microsoft.com/office/drawing/2016/5/13/chartex" xmlns:cx8="http://schemas.microsoft.com/office/drawing/2016/5/14/chartex" xmlns:mc="http://schemas.openxmlformats.org/markup-compatibility/2006" xmlns:aink="http://schemas.microsoft.com/office/drawing/2016/ink" xmlns:am3d="http://schemas.microsoft.com/office/drawing/2017/model3d" xmlns:o="urn:schemas-microsoft-com:office:office" xmlns:r="http://schemas.openxmlformats.org/officeDocument/2006/relationships" xmlns:m="http://schemas.openxmlformats.org/officeDocument/2006/math" xmlns:v="urn:schemas-microsoft-com:vml" xmlns:wp14="http://schemas.microsoft.com/office/word/2010/wordprocessingDrawing" xmlns:wp="http://schemas.openxmlformats.org/drawingml/2006/wordprocessingDrawing" xmlns:w10="urn:schemas-microsoft-com:office:word" xmlns:w="http://schemas.openxmlformats.org/wordprocessingml/2006/main" xmlns:w14="http://schemas.microsoft.com/office/word/2010/wordml" xmlns:w15="http://schemas.microsoft.com/office/word/2012/wordml" xmlns:w16cid="http://schemas.microsoft.com/office/word/2016/wordml/cid" xmlns:w16se="http://schemas.microsoft.com/office/word/2015/wordml/symex" xmlns:wpg="http://schemas.microsoft.com/office/word/2010/wordprocessingGroup" xmlns:wpi="http://schemas.microsoft.com/office/word/2010/wordprocessingInk" xmlns:wne="http://schemas.microsoft.com/office/word/2006/wordml" xmlns:wps="http://schemas.microsoft.com/office/word/2010/wordprocessingShape" mc:Ignorable="w14 w15 w16se w16cid wp14">
+<w:ftr xmlns:wpc="http://schemas.microsoft.com/office/word/2010/wordprocessingCanvas" xmlns:mo="http://schemas.microsoft.com/office/mac/office/2008/main" xmlns:mc="http://schemas.openxmlformats.org/markup-compatibility/2006" xmlns:mv="urn:schemas-microsoft-com:mac:vml" xmlns:o="urn:schemas-microsoft-com:office:office" xmlns:r="http://schemas.openxmlformats.org/officeDocument/2006/relationships" xmlns:m="http://schemas.openxmlformats.org/officeDocument/2006/math" xmlns:v="urn:schemas-microsoft-com:vml" xmlns:wp14="http://schemas.microsoft.com/office/word/2010/wordprocessingDrawing" xmlns:wp="http://schemas.openxmlformats.org/drawingml/2006/wordprocessingDrawing" xmlns:w10="urn:schemas-microsoft-com:office:word" xmlns:w="http://schemas.openxmlformats.org/wordprocessingml/2006/main" xmlns:w14="http://schemas.microsoft.com/office/word/2010/wordml" xmlns:w15="http://schemas.microsoft.com/office/word/2012/wordml" xmlns:wpg="http://schemas.microsoft.com/office/word/2010/wordprocessingGroup" xmlns:wpi="http://schemas.microsoft.com/office/word/2010/wordprocessingInk" xmlns:wne="http://schemas.microsoft.com/office/word/2006/wordml" xmlns:wps="http://schemas.microsoft.com/office/word/2010/wordprocessingShape" mc:Ignorable="w14 w15 wp14">
   <w:p>
     <w:pPr>
       <w:pStyle w:val="Footer"/>
@@ -1207,7 +1272,7 @@
 </file>
 
 <file path=word/footer2.xml><?xml version="1.0" encoding="utf-8"?>
-<w:ftr xmlns:wpc="http://schemas.microsoft.com/office/word/2010/wordprocessingCanvas" xmlns:cx="http://schemas.microsoft.com/office/drawing/2014/chartex" xmlns:cx1="http://schemas.microsoft.com/office/drawing/2015/9/8/chartex" xmlns:cx2="http://schemas.microsoft.com/office/drawing/2015/10/21/chartex" xmlns:cx3="http://schemas.microsoft.com/office/drawing/2016/5/9/chartex" xmlns:cx4="http://schemas.microsoft.com/office/drawing/2016/5/10/chartex" xmlns:cx5="http://schemas.microsoft.com/office/drawing/2016/5/11/chartex" xmlns:cx6="http://schemas.microsoft.com/office/drawing/2016/5/12/chartex" xmlns:cx7="http://schemas.microsoft.com/office/drawing/2016/5/13/chartex" xmlns:cx8="http://schemas.microsoft.com/office/drawing/2016/5/14/chartex" xmlns:mc="http://schemas.openxmlformats.org/markup-compatibility/2006" xmlns:aink="http://schemas.microsoft.com/office/drawing/2016/ink" xmlns:am3d="http://schemas.microsoft.com/office/drawing/2017/model3d" xmlns:o="urn:schemas-microsoft-com:office:office" xmlns:r="http://schemas.openxmlformats.org/officeDocument/2006/relationships" xmlns:m="http://schemas.openxmlformats.org/officeDocument/2006/math" xmlns:v="urn:schemas-microsoft-com:vml" xmlns:wp14="http://schemas.microsoft.com/office/word/2010/wordprocessingDrawing" xmlns:wp="http://schemas.openxmlformats.org/drawingml/2006/wordprocessingDrawing" xmlns:w10="urn:schemas-microsoft-com:office:word" xmlns:w="http://schemas.openxmlformats.org/wordprocessingml/2006/main" xmlns:w14="http://schemas.microsoft.com/office/word/2010/wordml" xmlns:w15="http://schemas.microsoft.com/office/word/2012/wordml" xmlns:w16cid="http://schemas.microsoft.com/office/word/2016/wordml/cid" xmlns:w16se="http://schemas.microsoft.com/office/word/2015/wordml/symex" xmlns:wpg="http://schemas.microsoft.com/office/word/2010/wordprocessingGroup" xmlns:wpi="http://schemas.microsoft.com/office/word/2010/wordprocessingInk" xmlns:wne="http://schemas.microsoft.com/office/word/2006/wordml" xmlns:wps="http://schemas.microsoft.com/office/word/2010/wordprocessingShape" mc:Ignorable="w14 w15 w16se w16cid wp14">
+<w:ftr xmlns:wpc="http://schemas.microsoft.com/office/word/2010/wordprocessingCanvas" xmlns:mo="http://schemas.microsoft.com/office/mac/office/2008/main" xmlns:mc="http://schemas.openxmlformats.org/markup-compatibility/2006" xmlns:mv="urn:schemas-microsoft-com:mac:vml" xmlns:o="urn:schemas-microsoft-com:office:office" xmlns:r="http://schemas.openxmlformats.org/officeDocument/2006/relationships" xmlns:m="http://schemas.openxmlformats.org/officeDocument/2006/math" xmlns:v="urn:schemas-microsoft-com:vml" xmlns:wp14="http://schemas.microsoft.com/office/word/2010/wordprocessingDrawing" xmlns:wp="http://schemas.openxmlformats.org/drawingml/2006/wordprocessingDrawing" xmlns:w10="urn:schemas-microsoft-com:office:word" xmlns:w="http://schemas.openxmlformats.org/wordprocessingml/2006/main" xmlns:w14="http://schemas.microsoft.com/office/word/2010/wordml" xmlns:w15="http://schemas.microsoft.com/office/word/2012/wordml" xmlns:wpg="http://schemas.microsoft.com/office/word/2010/wordprocessingGroup" xmlns:wpi="http://schemas.microsoft.com/office/word/2010/wordprocessingInk" xmlns:wne="http://schemas.microsoft.com/office/word/2006/wordml" xmlns:wps="http://schemas.microsoft.com/office/word/2010/wordprocessingShape" mc:Ignorable="w14 w15 wp14">
   <w:p>
     <w:pPr>
       <w:pStyle w:val="Footer"/>
@@ -1267,7 +1332,7 @@
 </file>
 
 <file path=word/footnotes.xml><?xml version="1.0" encoding="utf-8"?>
-<w:footnotes xmlns:wpc="http://schemas.microsoft.com/office/word/2010/wordprocessingCanvas" xmlns:cx="http://schemas.microsoft.com/office/drawing/2014/chartex" xmlns:cx1="http://schemas.microsoft.com/office/drawing/2015/9/8/chartex" xmlns:cx2="http://schemas.microsoft.com/office/drawing/2015/10/21/chartex" xmlns:cx3="http://schemas.microsoft.com/office/drawing/2016/5/9/chartex" xmlns:cx4="http://schemas.microsoft.com/office/drawing/2016/5/10/chartex" xmlns:cx5="http://schemas.microsoft.com/office/drawing/2016/5/11/chartex" xmlns:cx6="http://schemas.microsoft.com/office/drawing/2016/5/12/chartex" xmlns:cx7="http://schemas.microsoft.com/office/drawing/2016/5/13/chartex" xmlns:cx8="http://schemas.microsoft.com/office/drawing/2016/5/14/chartex" xmlns:mc="http://schemas.openxmlformats.org/markup-compatibility/2006" xmlns:aink="http://schemas.microsoft.com/office/drawing/2016/ink" xmlns:am3d="http://schemas.microsoft.com/office/drawing/2017/model3d" xmlns:o="urn:schemas-microsoft-com:office:office" xmlns:r="http://schemas.openxmlformats.org/officeDocument/2006/relationships" xmlns:m="http://schemas.openxmlformats.org/officeDocument/2006/math" xmlns:v="urn:schemas-microsoft-com:vml" xmlns:wp14="http://schemas.microsoft.com/office/word/2010/wordprocessingDrawing" xmlns:wp="http://schemas.openxmlformats.org/drawingml/2006/wordprocessingDrawing" xmlns:w10="urn:schemas-microsoft-com:office:word" xmlns:w="http://schemas.openxmlformats.org/wordprocessingml/2006/main" xmlns:w14="http://schemas.microsoft.com/office/word/2010/wordml" xmlns:w15="http://schemas.microsoft.com/office/word/2012/wordml" xmlns:w16cid="http://schemas.microsoft.com/office/word/2016/wordml/cid" xmlns:w16se="http://schemas.microsoft.com/office/word/2015/wordml/symex" xmlns:wpg="http://schemas.microsoft.com/office/word/2010/wordprocessingGroup" xmlns:wpi="http://schemas.microsoft.com/office/word/2010/wordprocessingInk" xmlns:wne="http://schemas.microsoft.com/office/word/2006/wordml" xmlns:wps="http://schemas.microsoft.com/office/word/2010/wordprocessingShape" mc:Ignorable="w14 w15 w16se w16cid wp14">
+<w:footnotes xmlns:wpc="http://schemas.microsoft.com/office/word/2010/wordprocessingCanvas" xmlns:mo="http://schemas.microsoft.com/office/mac/office/2008/main" xmlns:mc="http://schemas.openxmlformats.org/markup-compatibility/2006" xmlns:mv="urn:schemas-microsoft-com:mac:vml" xmlns:o="urn:schemas-microsoft-com:office:office" xmlns:r="http://schemas.openxmlformats.org/officeDocument/2006/relationships" xmlns:m="http://schemas.openxmlformats.org/officeDocument/2006/math" xmlns:v="urn:schemas-microsoft-com:vml" xmlns:wp14="http://schemas.microsoft.com/office/word/2010/wordprocessingDrawing" xmlns:wp="http://schemas.openxmlformats.org/drawingml/2006/wordprocessingDrawing" xmlns:w10="urn:schemas-microsoft-com:office:word" xmlns:w="http://schemas.openxmlformats.org/wordprocessingml/2006/main" xmlns:w14="http://schemas.microsoft.com/office/word/2010/wordml" xmlns:w15="http://schemas.microsoft.com/office/word/2012/wordml" xmlns:wpg="http://schemas.microsoft.com/office/word/2010/wordprocessingGroup" xmlns:wpi="http://schemas.microsoft.com/office/word/2010/wordprocessingInk" xmlns:wne="http://schemas.microsoft.com/office/word/2006/wordml" xmlns:wps="http://schemas.microsoft.com/office/word/2010/wordprocessingShape" mc:Ignorable="w14 w15 wp14">
   <w:footnote w:type="separator" w:id="-1">
     <w:p>
       <w:r>
@@ -1289,7 +1354,7 @@
 </file>
 
 <file path=word/header1.xml><?xml version="1.0" encoding="utf-8"?>
-<w:hdr xmlns:wpc="http://schemas.microsoft.com/office/word/2010/wordprocessingCanvas" xmlns:cx="http://schemas.microsoft.com/office/drawing/2014/chartex" xmlns:cx1="http://schemas.microsoft.com/office/drawing/2015/9/8/chartex" xmlns:cx2="http://schemas.microsoft.com/office/drawing/2015/10/21/chartex" xmlns:cx3="http://schemas.microsoft.com/office/drawing/2016/5/9/chartex" xmlns:cx4="http://schemas.microsoft.com/office/drawing/2016/5/10/chartex" xmlns:cx5="http://schemas.microsoft.com/office/drawing/2016/5/11/chartex" xmlns:cx6="http://schemas.microsoft.com/office/drawing/2016/5/12/chartex" xmlns:cx7="http://schemas.microsoft.com/office/drawing/2016/5/13/chartex" xmlns:cx8="http://schemas.microsoft.com/office/drawing/2016/5/14/chartex" xmlns:mc="http://schemas.openxmlformats.org/markup-compatibility/2006" xmlns:aink="http://schemas.microsoft.com/office/drawing/2016/ink" xmlns:am3d="http://schemas.microsoft.com/office/drawing/2017/model3d" xmlns:o="urn:schemas-microsoft-com:office:office" xmlns:r="http://schemas.openxmlformats.org/officeDocument/2006/relationships" xmlns:m="http://schemas.openxmlformats.org/officeDocument/2006/math" xmlns:v="urn:schemas-microsoft-com:vml" xmlns:wp14="http://schemas.microsoft.com/office/word/2010/wordprocessingDrawing" xmlns:wp="http://schemas.openxmlformats.org/drawingml/2006/wordprocessingDrawing" xmlns:w10="urn:schemas-microsoft-com:office:word" xmlns:w="http://schemas.openxmlformats.org/wordprocessingml/2006/main" xmlns:w14="http://schemas.microsoft.com/office/word/2010/wordml" xmlns:w15="http://schemas.microsoft.com/office/word/2012/wordml" xmlns:w16cid="http://schemas.microsoft.com/office/word/2016/wordml/cid" xmlns:w16se="http://schemas.microsoft.com/office/word/2015/wordml/symex" xmlns:wpg="http://schemas.microsoft.com/office/word/2010/wordprocessingGroup" xmlns:wpi="http://schemas.microsoft.com/office/word/2010/wordprocessingInk" xmlns:wne="http://schemas.microsoft.com/office/word/2006/wordml" xmlns:wps="http://schemas.microsoft.com/office/word/2010/wordprocessingShape" mc:Ignorable="w14 w15 w16se w16cid wp14">
+<w:hdr xmlns:wpc="http://schemas.microsoft.com/office/word/2010/wordprocessingCanvas" xmlns:mo="http://schemas.microsoft.com/office/mac/office/2008/main" xmlns:mc="http://schemas.openxmlformats.org/markup-compatibility/2006" xmlns:mv="urn:schemas-microsoft-com:mac:vml" xmlns:o="urn:schemas-microsoft-com:office:office" xmlns:r="http://schemas.openxmlformats.org/officeDocument/2006/relationships" xmlns:m="http://schemas.openxmlformats.org/officeDocument/2006/math" xmlns:v="urn:schemas-microsoft-com:vml" xmlns:wp14="http://schemas.microsoft.com/office/word/2010/wordprocessingDrawing" xmlns:wp="http://schemas.openxmlformats.org/drawingml/2006/wordprocessingDrawing" xmlns:w10="urn:schemas-microsoft-com:office:word" xmlns:w="http://schemas.openxmlformats.org/wordprocessingml/2006/main" xmlns:w14="http://schemas.microsoft.com/office/word/2010/wordml" xmlns:w15="http://schemas.microsoft.com/office/word/2012/wordml" xmlns:wpg="http://schemas.microsoft.com/office/word/2010/wordprocessingGroup" xmlns:wpi="http://schemas.microsoft.com/office/word/2010/wordprocessingInk" xmlns:wne="http://schemas.microsoft.com/office/word/2006/wordml" xmlns:wps="http://schemas.microsoft.com/office/word/2010/wordprocessingShape" mc:Ignorable="w14 w15 wp14">
   <w:tbl>
     <w:tblPr>
       <w:tblW w:w="5000" w:type="pct"/>
@@ -1321,79 +1386,21 @@
             <w:rPr>
               <w:rFonts w:ascii="Linux Biolinum" w:hAnsi="Linux Biolinum" w:cs="Linux Biolinum"/>
             </w:rPr>
-            <w:t>WOODSTOCK’97, July 2016, El Paso, Texas USA</w:t>
+            <w:t xml:space="preserve">Magnetic Normal Modes of Bi-Component </w:t>
           </w:r>
-        </w:p>
-      </w:tc>
-      <w:tc>
-        <w:tcPr>
-          <w:tcW w:w="2500" w:type="pct"/>
-          <w:vAlign w:val="center"/>
-        </w:tcPr>
-        <w:p>
-          <w:pPr>
-            <w:pStyle w:val="Header"/>
-            <w:tabs>
-              <w:tab w:val="clear" w:pos="4320"/>
-              <w:tab w:val="clear" w:pos="8640"/>
-            </w:tabs>
-            <w:jc w:val="right"/>
-            <w:rPr>
-              <w:rFonts w:ascii="Linux Biolinum" w:hAnsi="Linux Biolinum" w:cs="Linux Biolinum"/>
-            </w:rPr>
-          </w:pPr>
+          <w:proofErr w:type="spellStart"/>
           <w:r>
             <w:rPr>
               <w:rFonts w:ascii="Linux Biolinum" w:hAnsi="Linux Biolinum" w:cs="Linux Biolinum"/>
             </w:rPr>
-            <w:t>G. Gubbiotti et al.</w:t>
+            <w:t>Permalloy</w:t>
           </w:r>
-        </w:p>
-      </w:tc>
-    </w:tr>
-  </w:tbl>
-  <w:p>
-    <w:pPr>
-      <w:pStyle w:val="Header"/>
-    </w:pPr>
-  </w:p>
-</w:hdr>
-</file>
-
-<file path=word/header2.xml><?xml version="1.0" encoding="utf-8"?>
-<w:hdr xmlns:wpc="http://schemas.microsoft.com/office/word/2010/wordprocessingCanvas" xmlns:cx="http://schemas.microsoft.com/office/drawing/2014/chartex" xmlns:cx1="http://schemas.microsoft.com/office/drawing/2015/9/8/chartex" xmlns:cx2="http://schemas.microsoft.com/office/drawing/2015/10/21/chartex" xmlns:cx3="http://schemas.microsoft.com/office/drawing/2016/5/9/chartex" xmlns:cx4="http://schemas.microsoft.com/office/drawing/2016/5/10/chartex" xmlns:cx5="http://schemas.microsoft.com/office/drawing/2016/5/11/chartex" xmlns:cx6="http://schemas.microsoft.com/office/drawing/2016/5/12/chartex" xmlns:cx7="http://schemas.microsoft.com/office/drawing/2016/5/13/chartex" xmlns:cx8="http://schemas.microsoft.com/office/drawing/2016/5/14/chartex" xmlns:mc="http://schemas.openxmlformats.org/markup-compatibility/2006" xmlns:aink="http://schemas.microsoft.com/office/drawing/2016/ink" xmlns:am3d="http://schemas.microsoft.com/office/drawing/2017/model3d" xmlns:o="urn:schemas-microsoft-com:office:office" xmlns:r="http://schemas.openxmlformats.org/officeDocument/2006/relationships" xmlns:m="http://schemas.openxmlformats.org/officeDocument/2006/math" xmlns:v="urn:schemas-microsoft-com:vml" xmlns:wp14="http://schemas.microsoft.com/office/word/2010/wordprocessingDrawing" xmlns:wp="http://schemas.openxmlformats.org/drawingml/2006/wordprocessingDrawing" xmlns:w10="urn:schemas-microsoft-com:office:word" xmlns:w="http://schemas.openxmlformats.org/wordprocessingml/2006/main" xmlns:w14="http://schemas.microsoft.com/office/word/2010/wordml" xmlns:w15="http://schemas.microsoft.com/office/word/2012/wordml" xmlns:w16cid="http://schemas.microsoft.com/office/word/2016/wordml/cid" xmlns:w16se="http://schemas.microsoft.com/office/word/2015/wordml/symex" xmlns:wpg="http://schemas.microsoft.com/office/word/2010/wordprocessingGroup" xmlns:wpi="http://schemas.microsoft.com/office/word/2010/wordprocessingInk" xmlns:wne="http://schemas.microsoft.com/office/word/2006/wordml" xmlns:wps="http://schemas.microsoft.com/office/word/2010/wordprocessingShape" mc:Ignorable="w14 w15 w16se w16cid wp14">
-  <w:tbl>
-    <w:tblPr>
-      <w:tblW w:w="5000" w:type="pct"/>
-      <w:tblLook w:val="0000" w:firstRow="0" w:lastRow="0" w:firstColumn="0" w:lastColumn="0" w:noHBand="0" w:noVBand="0"/>
-    </w:tblPr>
-    <w:tblGrid>
-      <w:gridCol w:w="5148"/>
-      <w:gridCol w:w="5148"/>
-    </w:tblGrid>
-    <w:tr>
-      <w:tc>
-        <w:tcPr>
-          <w:tcW w:w="2500" w:type="pct"/>
-          <w:vAlign w:val="center"/>
-        </w:tcPr>
-        <w:p>
-          <w:pPr>
-            <w:pStyle w:val="Header"/>
-            <w:tabs>
-              <w:tab w:val="clear" w:pos="4320"/>
-              <w:tab w:val="clear" w:pos="8640"/>
-            </w:tabs>
-            <w:jc w:val="left"/>
-            <w:rPr>
-              <w:rFonts w:ascii="Linux Biolinum" w:hAnsi="Linux Biolinum" w:cs="Linux Biolinum"/>
-            </w:rPr>
-          </w:pPr>
+          <w:proofErr w:type="spellEnd"/>
           <w:r>
             <w:rPr>
               <w:rFonts w:ascii="Linux Biolinum" w:hAnsi="Linux Biolinum" w:cs="Linux Biolinum"/>
             </w:rPr>
-            <w:t>Magnetic Normal Modes of Bi-Component Permalloy Structures</w:t>
+            <w:t xml:space="preserve"> Structures</w:t>
           </w:r>
         </w:p>
       </w:tc>
@@ -1433,8 +1440,8 @@
 </file>
 
 <file path=word/numbering.xml><?xml version="1.0" encoding="utf-8"?>
-<w:numbering xmlns:wpc="http://schemas.microsoft.com/office/word/2010/wordprocessingCanvas" xmlns:cx="http://schemas.microsoft.com/office/drawing/2014/chartex" xmlns:cx1="http://schemas.microsoft.com/office/drawing/2015/9/8/chartex" xmlns:cx2="http://schemas.microsoft.com/office/drawing/2015/10/21/chartex" xmlns:cx3="http://schemas.microsoft.com/office/drawing/2016/5/9/chartex" xmlns:cx4="http://schemas.microsoft.com/office/drawing/2016/5/10/chartex" xmlns:cx5="http://schemas.microsoft.com/office/drawing/2016/5/11/chartex" xmlns:cx6="http://schemas.microsoft.com/office/drawing/2016/5/12/chartex" xmlns:cx7="http://schemas.microsoft.com/office/drawing/2016/5/13/chartex" xmlns:cx8="http://schemas.microsoft.com/office/drawing/2016/5/14/chartex" xmlns:mc="http://schemas.openxmlformats.org/markup-compatibility/2006" xmlns:aink="http://schemas.microsoft.com/office/drawing/2016/ink" xmlns:am3d="http://schemas.microsoft.com/office/drawing/2017/model3d" xmlns:o="urn:schemas-microsoft-com:office:office" xmlns:r="http://schemas.openxmlformats.org/officeDocument/2006/relationships" xmlns:m="http://schemas.openxmlformats.org/officeDocument/2006/math" xmlns:v="urn:schemas-microsoft-com:vml" xmlns:wp14="http://schemas.microsoft.com/office/word/2010/wordprocessingDrawing" xmlns:wp="http://schemas.openxmlformats.org/drawingml/2006/wordprocessingDrawing" xmlns:w10="urn:schemas-microsoft-com:office:word" xmlns:w="http://schemas.openxmlformats.org/wordprocessingml/2006/main" xmlns:w14="http://schemas.microsoft.com/office/word/2010/wordml" xmlns:w15="http://schemas.microsoft.com/office/word/2012/wordml" xmlns:w16cid="http://schemas.microsoft.com/office/word/2016/wordml/cid" xmlns:w16se="http://schemas.microsoft.com/office/word/2015/wordml/symex" xmlns:wpg="http://schemas.microsoft.com/office/word/2010/wordprocessingGroup" xmlns:wpi="http://schemas.microsoft.com/office/word/2010/wordprocessingInk" xmlns:wne="http://schemas.microsoft.com/office/word/2006/wordml" xmlns:wps="http://schemas.microsoft.com/office/word/2010/wordprocessingShape" mc:Ignorable="w14 w15 w16se w16cid wp14">
-  <w:abstractNum w:abstractNumId="0" w15:restartNumberingAfterBreak="0">
+<w:numbering xmlns:wpc="http://schemas.microsoft.com/office/word/2010/wordprocessingCanvas" xmlns:mo="http://schemas.microsoft.com/office/mac/office/2008/main" xmlns:mc="http://schemas.openxmlformats.org/markup-compatibility/2006" xmlns:mv="urn:schemas-microsoft-com:mac:vml" xmlns:o="urn:schemas-microsoft-com:office:office" xmlns:r="http://schemas.openxmlformats.org/officeDocument/2006/relationships" xmlns:m="http://schemas.openxmlformats.org/officeDocument/2006/math" xmlns:v="urn:schemas-microsoft-com:vml" xmlns:wp14="http://schemas.microsoft.com/office/word/2010/wordprocessingDrawing" xmlns:wp="http://schemas.openxmlformats.org/drawingml/2006/wordprocessingDrawing" xmlns:w10="urn:schemas-microsoft-com:office:word" xmlns:w="http://schemas.openxmlformats.org/wordprocessingml/2006/main" xmlns:w14="http://schemas.microsoft.com/office/word/2010/wordml" xmlns:w15="http://schemas.microsoft.com/office/word/2012/wordml" xmlns:wpg="http://schemas.microsoft.com/office/word/2010/wordprocessingGroup" xmlns:wpi="http://schemas.microsoft.com/office/word/2010/wordprocessingInk" xmlns:wne="http://schemas.microsoft.com/office/word/2006/wordml" xmlns:wps="http://schemas.microsoft.com/office/word/2010/wordprocessingShape" mc:Ignorable="w14 w15 wp14">
+  <w:abstractNum w:abstractNumId="0">
     <w:nsid w:val="0C7E5D2E"/>
     <w:multiLevelType w:val="hybridMultilevel"/>
     <w:tmpl w:val="E920FF82"/>
@@ -1551,7 +1558,7 @@
       </w:pPr>
     </w:lvl>
   </w:abstractNum>
-  <w:abstractNum w:abstractNumId="1" w15:restartNumberingAfterBreak="0">
+  <w:abstractNum w:abstractNumId="1">
     <w:nsid w:val="2D170EA7"/>
     <w:multiLevelType w:val="multilevel"/>
     <w:tmpl w:val="09B48B1C"/>
@@ -1686,7 +1693,7 @@
       </w:rPr>
     </w:lvl>
   </w:abstractNum>
-  <w:abstractNum w:abstractNumId="2" w15:restartNumberingAfterBreak="0">
+  <w:abstractNum w:abstractNumId="2">
     <w:nsid w:val="34BF3E54"/>
     <w:multiLevelType w:val="multilevel"/>
     <w:tmpl w:val="BAFE31E0"/>
@@ -1827,7 +1834,7 @@
       </w:rPr>
     </w:lvl>
   </w:abstractNum>
-  <w:abstractNum w:abstractNumId="3" w15:restartNumberingAfterBreak="0">
+  <w:abstractNum w:abstractNumId="3">
     <w:nsid w:val="46876897"/>
     <w:multiLevelType w:val="hybridMultilevel"/>
     <w:tmpl w:val="9284396A"/>
@@ -1944,7 +1951,7 @@
       </w:pPr>
     </w:lvl>
   </w:abstractNum>
-  <w:abstractNum w:abstractNumId="4" w15:restartNumberingAfterBreak="0">
+  <w:abstractNum w:abstractNumId="4">
     <w:nsid w:val="554B53A5"/>
     <w:multiLevelType w:val="multilevel"/>
     <w:tmpl w:val="1A2C5E10"/>
@@ -2085,7 +2092,7 @@
       </w:rPr>
     </w:lvl>
   </w:abstractNum>
-  <w:abstractNum w:abstractNumId="5" w15:restartNumberingAfterBreak="0">
+  <w:abstractNum w:abstractNumId="5">
     <w:nsid w:val="612D4DC5"/>
     <w:multiLevelType w:val="hybridMultilevel"/>
     <w:tmpl w:val="C13A82DE"/>
@@ -2199,7 +2206,7 @@
       </w:rPr>
     </w:lvl>
   </w:abstractNum>
-  <w:abstractNum w:abstractNumId="6" w15:restartNumberingAfterBreak="0">
+  <w:abstractNum w:abstractNumId="6">
     <w:nsid w:val="6204797A"/>
     <w:multiLevelType w:val="hybridMultilevel"/>
     <w:tmpl w:val="E97A8A70"/>
@@ -2316,7 +2323,7 @@
       </w:pPr>
     </w:lvl>
   </w:abstractNum>
-  <w:abstractNum w:abstractNumId="7" w15:restartNumberingAfterBreak="0">
+  <w:abstractNum w:abstractNumId="7">
     <w:nsid w:val="67445E99"/>
     <w:multiLevelType w:val="multilevel"/>
     <w:tmpl w:val="9F46EC34"/>
@@ -2457,7 +2464,7 @@
       </w:rPr>
     </w:lvl>
   </w:abstractNum>
-  <w:abstractNum w:abstractNumId="8" w15:restartNumberingAfterBreak="0">
+  <w:abstractNum w:abstractNumId="8">
     <w:nsid w:val="6B8E7CF9"/>
     <w:multiLevelType w:val="hybridMultilevel"/>
     <w:tmpl w:val="4E7C556E"/>
@@ -2574,7 +2581,7 @@
       </w:pPr>
     </w:lvl>
   </w:abstractNum>
-  <w:abstractNum w:abstractNumId="9" w15:restartNumberingAfterBreak="0">
+  <w:abstractNum w:abstractNumId="9">
     <w:nsid w:val="799051AC"/>
     <w:multiLevelType w:val="multilevel"/>
     <w:tmpl w:val="04090023"/>
@@ -2700,7 +2707,7 @@
 </file>
 
 <file path=word/styles.xml><?xml version="1.0" encoding="utf-8"?>
-<w:styles xmlns:mc="http://schemas.openxmlformats.org/markup-compatibility/2006" xmlns:r="http://schemas.openxmlformats.org/officeDocument/2006/relationships" xmlns:w="http://schemas.openxmlformats.org/wordprocessingml/2006/main" xmlns:w14="http://schemas.microsoft.com/office/word/2010/wordml" xmlns:w15="http://schemas.microsoft.com/office/word/2012/wordml" xmlns:w16cid="http://schemas.microsoft.com/office/word/2016/wordml/cid" xmlns:w16se="http://schemas.microsoft.com/office/word/2015/wordml/symex" mc:Ignorable="w14 w15 w16se w16cid">
+<w:styles xmlns:mc="http://schemas.openxmlformats.org/markup-compatibility/2006" xmlns:r="http://schemas.openxmlformats.org/officeDocument/2006/relationships" xmlns:w="http://schemas.openxmlformats.org/wordprocessingml/2006/main" xmlns:w14="http://schemas.microsoft.com/office/word/2010/wordml" xmlns:w15="http://schemas.microsoft.com/office/word/2012/wordml" mc:Ignorable="w14 w15">
   <w:docDefaults>
     <w:rPrDefault>
       <w:rPr>
@@ -2710,7 +2717,7 @@
     </w:rPrDefault>
     <w:pPrDefault/>
   </w:docDefaults>
-  <w:latentStyles w:defLockedState="0" w:defUIPriority="0" w:defSemiHidden="0" w:defUnhideWhenUsed="0" w:defQFormat="0" w:count="375">
+  <w:latentStyles w:defLockedState="0" w:defUIPriority="0" w:defSemiHidden="0" w:defUnhideWhenUsed="0" w:defQFormat="0" w:count="381">
     <w:lsdException w:name="Normal" w:locked="1" w:qFormat="1"/>
     <w:lsdException w:name="heading 1" w:locked="1" w:uiPriority="9" w:qFormat="1"/>
     <w:lsdException w:name="heading 2" w:locked="1" w:semiHidden="1" w:uiPriority="9" w:unhideWhenUsed="1" w:qFormat="1"/>
@@ -3068,9 +3075,6 @@
     <w:lsdException w:name="List Table 6 Colorful Accent 6" w:uiPriority="51"/>
     <w:lsdException w:name="List Table 7 Colorful Accent 6" w:uiPriority="52"/>
     <w:lsdException w:name="Mention" w:semiHidden="1" w:uiPriority="99" w:unhideWhenUsed="1"/>
-    <w:lsdException w:name="Smart Hyperlink" w:semiHidden="1" w:uiPriority="99" w:unhideWhenUsed="1"/>
-    <w:lsdException w:name="Hashtag" w:semiHidden="1" w:uiPriority="99" w:unhideWhenUsed="1"/>
-    <w:lsdException w:name="Unresolved Mention" w:semiHidden="1" w:uiPriority="99" w:unhideWhenUsed="1"/>
   </w:latentStyles>
   <w:style w:type="paragraph" w:default="1" w:styleId="Normal">
     <w:name w:val="Normal"/>
@@ -3460,6 +3464,7 @@
       <w:lang w:val="en-US" w:eastAsia="en-US"/>
     </w:rPr>
     <w:tblPr>
+      <w:tblInd w:w="0" w:type="dxa"/>
       <w:tblBorders>
         <w:top w:val="single" w:sz="4" w:space="0" w:color="auto"/>
         <w:left w:val="single" w:sz="4" w:space="0" w:color="auto"/>
@@ -3468,6 +3473,12 @@
         <w:insideH w:val="single" w:sz="4" w:space="0" w:color="auto"/>
         <w:insideV w:val="single" w:sz="4" w:space="0" w:color="auto"/>
       </w:tblBorders>
+      <w:tblCellMar>
+        <w:top w:w="0" w:type="dxa"/>
+        <w:left w:w="108" w:type="dxa"/>
+        <w:bottom w:w="0" w:type="dxa"/>
+        <w:right w:w="108" w:type="dxa"/>
+      </w:tblCellMar>
     </w:tblPr>
   </w:style>
   <w:style w:type="character" w:styleId="Emphasis">
@@ -3939,7 +3950,7 @@
     <w:name w:val="Title_document"/>
     <w:autoRedefine/>
     <w:qFormat/>
-    <w:rsid w:val="0078471C"/>
+    <w:rsid w:val="00193F58"/>
     <w:pPr>
       <w:spacing w:before="100" w:after="100"/>
       <w:jc w:val="center"/>
@@ -3947,8 +3958,10 @@
     <w:rPr>
       <w:rFonts w:ascii="Linux Biolinum" w:eastAsia="Times New Roman" w:hAnsi="Linux Biolinum" w:cs="Times New Roman"/>
       <w:b/>
-      <w:sz w:val="34"/>
+      <w:sz w:val="35"/>
+      <w:szCs w:val="35"/>
       <w:lang w:val="en-US" w:eastAsia="en-US"/>
+      <w14:ligatures w14:val="standard"/>
     </w:rPr>
   </w:style>
   <w:style w:type="paragraph" w:customStyle="1" w:styleId="programCodedisplay">
@@ -8101,7 +8114,7 @@
 </file>
 
 <file path=customXml/itemProps2.xml><?xml version="1.0" encoding="utf-8"?>
-<ds:datastoreItem xmlns:ds="http://schemas.openxmlformats.org/officeDocument/2006/customXml" ds:itemID="{CD517F04-A2EF-4DCF-94CA-B6D075B51BB7}">
+<ds:datastoreItem xmlns:ds="http://schemas.openxmlformats.org/officeDocument/2006/customXml" ds:itemID="{146B5725-E7AE-E049-A33E-39A815F2B47E}">
   <ds:schemaRefs>
     <ds:schemaRef ds:uri="http://schemas.openxmlformats.org/officeDocument/2006/bibliography"/>
   </ds:schemaRefs>

</xml_diff>

<commit_message>
removed indent paragraph 2
</commit_message>
<xml_diff>
--- a/Proposal.docx
+++ b/Proposal.docx
@@ -164,20 +164,7 @@
                 <w:szCs w:val="18"/>
                 <w14:ligatures w14:val="standard"/>
               </w:rPr>
-              <w:t>University of Texas at D</w:t>
-            </w:r>
-            <w:bookmarkStart w:id="0" w:name="_GoBack"/>
-            <w:bookmarkEnd w:id="0"/>
-            <w:r>
-              <w:rPr>
-                <w:rStyle w:val="OrgDiv"/>
-                <w:rFonts w:cs="Linux Libertine"/>
-                <w:color w:val="auto"/>
-                <w:sz w:val="20"/>
-                <w:szCs w:val="18"/>
-                <w14:ligatures w14:val="standard"/>
-              </w:rPr>
-              <w:t>allas</w:t>
+              <w:t>University of Texas at Dallas</w:t>
             </w:r>
             <w:r>
               <w:rPr>
@@ -679,7 +666,10 @@
     <w:p>
       <w:pPr>
         <w:pStyle w:val="Para"/>
-      </w:pPr>
+        <w:ind w:firstLine="0"/>
+      </w:pPr>
+      <w:bookmarkStart w:id="0" w:name="_GoBack"/>
+      <w:bookmarkEnd w:id="0"/>
       <w:r>
         <w:t>This project will add several mutations to the suite of available code modifications.  These include:</w:t>
       </w:r>
@@ -8114,7 +8104,7 @@
 </file>
 
 <file path=customXml/itemProps2.xml><?xml version="1.0" encoding="utf-8"?>
-<ds:datastoreItem xmlns:ds="http://schemas.openxmlformats.org/officeDocument/2006/customXml" ds:itemID="{146B5725-E7AE-E049-A33E-39A815F2B47E}">
+<ds:datastoreItem xmlns:ds="http://schemas.openxmlformats.org/officeDocument/2006/customXml" ds:itemID="{84AC8AE7-F5CA-7F4A-9094-B53603141E70}">
   <ds:schemaRefs>
     <ds:schemaRef ds:uri="http://schemas.openxmlformats.org/officeDocument/2006/bibliography"/>
   </ds:schemaRefs>

</xml_diff>

<commit_message>
added Experimental Evaluation   Subjects and design
</commit_message>
<xml_diff>
--- a/Proposal.docx
+++ b/Proposal.docx
@@ -317,6 +317,8 @@
         <w:lastRenderedPageBreak/>
         <w:t>ABSTRACT</w:t>
       </w:r>
+      <w:bookmarkStart w:id="0" w:name="_GoBack"/>
+      <w:bookmarkEnd w:id="0"/>
     </w:p>
     <w:p>
       <w:pPr>
@@ -668,8 +670,6 @@
         <w:pStyle w:val="Para"/>
         <w:ind w:firstLine="0"/>
       </w:pPr>
-      <w:bookmarkStart w:id="0" w:name="_GoBack"/>
-      <w:bookmarkEnd w:id="0"/>
       <w:r>
         <w:t>This project will add several mutations to the suite of available code modifications.  These include:</w:t>
       </w:r>
@@ -1000,6 +1000,179 @@
     <w:p>
       <w:pPr>
         <w:pStyle w:val="Head1"/>
+        <w:rPr>
+          <w:caps/>
+        </w:rPr>
+      </w:pPr>
+      <w:r>
+        <w:rPr>
+          <w14:ligatures w14:val="standard"/>
+        </w:rPr>
+        <w:t>4</w:t>
+      </w:r>
+      <w:r>
+        <w:rPr>
+          <w:szCs w:val="22"/>
+          <w14:ligatures w14:val="standard"/>
+        </w:rPr>
+        <w:t> </w:t>
+      </w:r>
+      <w:r>
+        <w:rPr>
+          <w:caps/>
+          <w14:ligatures w14:val="standard"/>
+        </w:rPr>
+        <w:t xml:space="preserve">Experimental </w:t>
+      </w:r>
+      <w:r>
+        <w:rPr>
+          <w:caps/>
+          <w14:ligatures w14:val="standard"/>
+        </w:rPr>
+        <w:t>Evaluation   Subjects and design</w:t>
+      </w:r>
+      <w:r>
+        <w:rPr>
+          <w:caps/>
+          <w14:ligatures w14:val="standard"/>
+        </w:rPr>
+        <w:t xml:space="preserve"> </w:t>
+      </w:r>
+    </w:p>
+    <w:p>
+      <w:pPr>
+        <w:pStyle w:val="AckPara"/>
+        <w:jc w:val="left"/>
+      </w:pPr>
+      <w:r>
+        <w:t>The p</w:t>
+      </w:r>
+      <w:r>
+        <w:t>ropose</w:t>
+      </w:r>
+      <w:r>
+        <w:t>d</w:t>
+      </w:r>
+      <w:r>
+        <w:t xml:space="preserve"> modifications to PIT will be evaluated on five real world projects chosen from GitHub. Each project will contain a minimum of 1,000 lines of code, and will be evaluated after running at least 50 tests per project. The overall quality of the test suites, when tested with the augmented PIT, will be measured using the mutation adequacy score given in equation (1).</w:t>
+      </w:r>
+    </w:p>
+    <w:p>
+      <w:pPr>
+        <w:pStyle w:val="AckPara"/>
+        <w:jc w:val="left"/>
+      </w:pPr>
+    </w:p>
+    <w:p>
+      <w:pPr>
+        <w:pStyle w:val="AckPara"/>
+        <w:jc w:val="left"/>
+      </w:pPr>
+    </w:p>
+    <w:p>
+      <w:pPr>
+        <w:pStyle w:val="AckPara"/>
+        <w:jc w:val="left"/>
+      </w:pPr>
+      <w:r>
+        <w:drawing>
+          <wp:inline distT="0" distB="0" distL="0" distR="0" wp14:anchorId="28FDE8CA" wp14:editId="3DF0FB79">
+            <wp:extent cx="3048000" cy="454660"/>
+            <wp:effectExtent l="0" t="0" r="0" b="2540"/>
+            <wp:docPr id="1" name="Picture 1"/>
+            <wp:cNvGraphicFramePr>
+              <a:graphicFrameLocks xmlns:a="http://schemas.openxmlformats.org/drawingml/2006/main" noChangeAspect="1"/>
+            </wp:cNvGraphicFramePr>
+            <a:graphic xmlns:a="http://schemas.openxmlformats.org/drawingml/2006/main">
+              <a:graphicData uri="http://schemas.openxmlformats.org/drawingml/2006/picture">
+                <pic:pic xmlns:pic="http://schemas.openxmlformats.org/drawingml/2006/picture">
+                  <pic:nvPicPr>
+                    <pic:cNvPr id="1" name=""/>
+                    <pic:cNvPicPr/>
+                  </pic:nvPicPr>
+                  <pic:blipFill>
+                    <a:blip r:embed="rId12"/>
+                    <a:stretch>
+                      <a:fillRect/>
+                    </a:stretch>
+                  </pic:blipFill>
+                  <pic:spPr>
+                    <a:xfrm>
+                      <a:off x="0" y="0"/>
+                      <a:ext cx="3048000" cy="454660"/>
+                    </a:xfrm>
+                    <a:prstGeom prst="rect">
+                      <a:avLst/>
+                    </a:prstGeom>
+                  </pic:spPr>
+                </pic:pic>
+              </a:graphicData>
+            </a:graphic>
+          </wp:inline>
+        </w:drawing>
+      </w:r>
+    </w:p>
+    <w:p>
+      <w:pPr>
+        <w:pStyle w:val="AckPara"/>
+        <w:jc w:val="left"/>
+      </w:pPr>
+    </w:p>
+    <w:p>
+      <w:pPr>
+        <w:pStyle w:val="AckPara"/>
+        <w:jc w:val="left"/>
+      </w:pPr>
+      <w:r>
+        <w:t xml:space="preserve">Where, P = Program under test, TS = Test suite, </w:t>
+      </w:r>
+      <w:proofErr w:type="spellStart"/>
+      <w:r>
+        <w:t>Kn</w:t>
+      </w:r>
+      <w:proofErr w:type="spellEnd"/>
+      <w:r>
+        <w:t xml:space="preserve"> = number</w:t>
+      </w:r>
+    </w:p>
+    <w:p>
+      <w:pPr>
+        <w:pStyle w:val="AckPara"/>
+        <w:jc w:val="left"/>
+      </w:pPr>
+      <w:r>
+        <w:t xml:space="preserve">of Killed mutants, M = total number of Mutants, </w:t>
+      </w:r>
+      <w:proofErr w:type="spellStart"/>
+      <w:r>
+        <w:t>En</w:t>
+      </w:r>
+      <w:proofErr w:type="spellEnd"/>
+      <w:r>
+        <w:t xml:space="preserve"> = number</w:t>
+      </w:r>
+    </w:p>
+    <w:p>
+      <w:pPr>
+        <w:pStyle w:val="AckPara"/>
+        <w:jc w:val="left"/>
+      </w:pPr>
+      <w:r>
+        <w:t>of equivalent mutants.</w:t>
+      </w:r>
+    </w:p>
+    <w:p>
+      <w:pPr>
+        <w:pStyle w:val="AckPara"/>
+        <w:jc w:val="left"/>
+        <w:rPr>
+          <w14:ligatures w14:val="standard"/>
+        </w:rPr>
+      </w:pPr>
+    </w:p>
+    <w:p>
+      <w:pPr>
+        <w:pStyle w:val="Head1"/>
       </w:pPr>
       <w:r>
         <w:rPr>
@@ -1010,14 +1183,17 @@
     </w:p>
     <w:tbl>
       <w:tblPr>
-        <w:tblW w:w="0" w:type="auto"/>
+        <w:tblW w:w="5056" w:type="dxa"/>
         <w:tblLook w:val="0000" w:firstRow="0" w:lastRow="0" w:firstColumn="0" w:lastColumn="0" w:noHBand="0" w:noVBand="0"/>
       </w:tblPr>
       <w:tblGrid>
-        <w:gridCol w:w="328"/>
-        <w:gridCol w:w="4688"/>
+        <w:gridCol w:w="305"/>
+        <w:gridCol w:w="4751"/>
       </w:tblGrid>
       <w:tr>
+        <w:trPr>
+          <w:trHeight w:val="263"/>
+        </w:trPr>
         <w:tc>
           <w:tcPr>
             <w:tcW w:w="0" w:type="auto"/>
@@ -1029,9 +1205,9 @@
             <w:pPr>
               <w:pStyle w:val="Bibentry"/>
             </w:pPr>
-            <w:bookmarkStart w:id="1" w:name="bib1"/>
-            <w:bookmarkStart w:id="2" w:name="RefPart"/>
-            <w:bookmarkEnd w:id="1"/>
+            <w:bookmarkStart w:id="1" w:name="RefPart"/>
+            <w:bookmarkStart w:id="2" w:name="bib1"/>
+            <w:bookmarkEnd w:id="2"/>
             <w:r>
               <w:t>[1]</w:t>
             </w:r>
@@ -1040,6 +1216,7 @@
         <w:tc>
           <w:tcPr>
             <w:tcW w:w="0" w:type="auto"/>
+            <w:shd w:val="clear" w:color="auto" w:fill="auto"/>
             <w:tcMar>
               <w:left w:w="40" w:type="dxa"/>
             </w:tcMar>
@@ -1053,40 +1230,15 @@
                 <w:rStyle w:val="FirstName"/>
                 <w14:ligatures w14:val="standard"/>
               </w:rPr>
-              <w:t xml:space="preserve">[11] H. Coles. 2017. </w:t>
-            </w:r>
-            <w:r>
-              <w:rPr>
-                <w:rStyle w:val="FirstName"/>
-                <w14:ligatures w14:val="standard"/>
-              </w:rPr>
-              <w:t xml:space="preserve">“PIT.” </w:t>
-            </w:r>
-            <w:r>
-              <w:rPr>
-                <w:rStyle w:val="FirstName"/>
-                <w14:ligatures w14:val="standard"/>
-              </w:rPr>
-              <w:t xml:space="preserve">Retrieved from </w:t>
-            </w:r>
-            <w:r>
-              <w:rPr>
-                <w:rStyle w:val="FirstName"/>
-                <w14:ligatures w14:val="standard"/>
-              </w:rPr>
-              <w:t>http://pitest.org/</w:t>
-            </w:r>
-            <w:r>
-              <w:rPr>
-                <w:rStyle w:val="FirstName"/>
-                <w14:ligatures w14:val="standard"/>
-              </w:rPr>
-              <w:t>.</w:t>
+              <w:t>[11] H. Coles. 2017. “PIT.” Retrieved from http://pitest.org/.</w:t>
             </w:r>
           </w:p>
         </w:tc>
       </w:tr>
       <w:tr>
+        <w:trPr>
+          <w:trHeight w:val="876"/>
+        </w:trPr>
         <w:tc>
           <w:tcPr>
             <w:tcW w:w="0" w:type="auto"/>
@@ -1106,6 +1258,7 @@
         <w:tc>
           <w:tcPr>
             <w:tcW w:w="0" w:type="auto"/>
+            <w:shd w:val="clear" w:color="auto" w:fill="auto"/>
             <w:tcMar>
               <w:left w:w="40" w:type="dxa"/>
             </w:tcMar>
@@ -1115,7 +1268,8 @@
               <w:pStyle w:val="Bibentry"/>
               <w:rPr>
                 <w:rStyle w:val="FirstName"/>
-                <w14:ligatures w14:val="standard"/>
+                <w:color w:val="222222"/>
+                <w:shd w:val="clear" w:color="auto" w:fill="FFFFFF"/>
               </w:rPr>
             </w:pPr>
             <w:r>
@@ -1157,7 +1311,142 @@
           </w:p>
         </w:tc>
       </w:tr>
-      <w:bookmarkEnd w:id="2"/>
+      <w:tr>
+        <w:trPr>
+          <w:trHeight w:val="1819"/>
+        </w:trPr>
+        <w:tc>
+          <w:tcPr>
+            <w:tcW w:w="0" w:type="auto"/>
+            <w:tcMar>
+              <w:right w:w="40" w:type="dxa"/>
+            </w:tcMar>
+          </w:tcPr>
+          <w:p>
+            <w:pPr>
+              <w:pStyle w:val="Bibentry"/>
+            </w:pPr>
+            <w:r>
+              <w:t>[3]</w:t>
+            </w:r>
+          </w:p>
+        </w:tc>
+        <w:tc>
+          <w:tcPr>
+            <w:tcW w:w="0" w:type="auto"/>
+            <w:shd w:val="clear" w:color="auto" w:fill="auto"/>
+            <w:tcMar>
+              <w:left w:w="40" w:type="dxa"/>
+            </w:tcMar>
+          </w:tcPr>
+          <w:p>
+            <w:pPr>
+              <w:spacing w:line="240" w:lineRule="auto"/>
+              <w:jc w:val="left"/>
+              <w:rPr>
+                <w:rFonts w:asciiTheme="minorHAnsi" w:eastAsia="Times New Roman" w:hAnsiTheme="minorHAnsi" w:cs="Times New Roman"/>
+                <w:sz w:val="14"/>
+                <w:szCs w:val="14"/>
+              </w:rPr>
+            </w:pPr>
+            <w:r>
+              <w:rPr>
+                <w:rFonts w:asciiTheme="minorHAnsi" w:eastAsia="Times New Roman" w:hAnsiTheme="minorHAnsi" w:cs="Times New Roman"/>
+                <w:color w:val="000000"/>
+                <w:sz w:val="14"/>
+                <w:szCs w:val="14"/>
+                <w:shd w:val="clear" w:color="auto" w:fill="F1F4F5"/>
+              </w:rPr>
+              <w:t>Rani, Shweta, et al. “Experimental Comparison of Automated Mutation Testing Tools for Java.” </w:t>
+            </w:r>
+            <w:r>
+              <w:rPr>
+                <w:rFonts w:asciiTheme="minorHAnsi" w:eastAsia="Times New Roman" w:hAnsiTheme="minorHAnsi" w:cs="Times New Roman"/>
+                <w:i/>
+                <w:iCs/>
+                <w:color w:val="000000"/>
+                <w:sz w:val="14"/>
+                <w:szCs w:val="14"/>
+                <w:shd w:val="clear" w:color="auto" w:fill="F1F4F5"/>
+              </w:rPr>
+              <w:t xml:space="preserve">2015 4th International Conference on Reliability, </w:t>
+            </w:r>
+            <w:proofErr w:type="spellStart"/>
+            <w:r>
+              <w:rPr>
+                <w:rFonts w:asciiTheme="minorHAnsi" w:eastAsia="Times New Roman" w:hAnsiTheme="minorHAnsi" w:cs="Times New Roman"/>
+                <w:i/>
+                <w:iCs/>
+                <w:color w:val="000000"/>
+                <w:sz w:val="14"/>
+                <w:szCs w:val="14"/>
+                <w:shd w:val="clear" w:color="auto" w:fill="F1F4F5"/>
+              </w:rPr>
+              <w:t>Infocom</w:t>
+            </w:r>
+            <w:proofErr w:type="spellEnd"/>
+            <w:r>
+              <w:rPr>
+                <w:rFonts w:asciiTheme="minorHAnsi" w:eastAsia="Times New Roman" w:hAnsiTheme="minorHAnsi" w:cs="Times New Roman"/>
+                <w:i/>
+                <w:iCs/>
+                <w:color w:val="000000"/>
+                <w:sz w:val="14"/>
+                <w:szCs w:val="14"/>
+                <w:shd w:val="clear" w:color="auto" w:fill="F1F4F5"/>
+              </w:rPr>
+              <w:t xml:space="preserve"> Technologies and Optimization (ICRITO) (Trends and Future Directions)</w:t>
+            </w:r>
+            <w:r>
+              <w:rPr>
+                <w:rFonts w:asciiTheme="minorHAnsi" w:eastAsia="Times New Roman" w:hAnsiTheme="minorHAnsi" w:cs="Times New Roman"/>
+                <w:color w:val="000000"/>
+                <w:sz w:val="14"/>
+                <w:szCs w:val="14"/>
+                <w:shd w:val="clear" w:color="auto" w:fill="F1F4F5"/>
+              </w:rPr>
+              <w:t>, 2015, doi:10.1109/icrito.2015.7359265.</w:t>
+            </w:r>
+          </w:p>
+          <w:p>
+            <w:pPr>
+              <w:pStyle w:val="Bibentry"/>
+            </w:pPr>
+          </w:p>
+        </w:tc>
+      </w:tr>
+      <w:tr>
+        <w:trPr>
+          <w:trHeight w:val="1819"/>
+        </w:trPr>
+        <w:tc>
+          <w:tcPr>
+            <w:tcW w:w="0" w:type="auto"/>
+            <w:tcMar>
+              <w:right w:w="40" w:type="dxa"/>
+            </w:tcMar>
+          </w:tcPr>
+          <w:p>
+            <w:pPr>
+              <w:pStyle w:val="Bibentry"/>
+            </w:pPr>
+          </w:p>
+        </w:tc>
+        <w:tc>
+          <w:tcPr>
+            <w:tcW w:w="0" w:type="auto"/>
+            <w:tcMar>
+              <w:left w:w="40" w:type="dxa"/>
+            </w:tcMar>
+          </w:tcPr>
+          <w:p>
+            <w:pPr>
+              <w:pStyle w:val="Bibentry"/>
+            </w:pPr>
+          </w:p>
+        </w:tc>
+      </w:tr>
+      <w:bookmarkEnd w:id="1"/>
     </w:tbl>
     <w:p>
       <w:pPr>
@@ -5370,15 +5659,15 @@
     <w:name w:val="Bib_entry"/>
     <w:autoRedefine/>
     <w:qFormat/>
-    <w:rsid w:val="00103E4C"/>
+    <w:rsid w:val="00C10C06"/>
     <w:pPr>
       <w:jc w:val="both"/>
     </w:pPr>
     <w:rPr>
       <w:rFonts w:asciiTheme="minorHAnsi" w:eastAsiaTheme="minorHAnsi" w:hAnsiTheme="minorHAnsi"/>
       <w:color w:val="222222"/>
-      <w:sz w:val="16"/>
-      <w:szCs w:val="16"/>
+      <w:sz w:val="14"/>
+      <w:szCs w:val="14"/>
       <w:shd w:val="clear" w:color="auto" w:fill="FFFFFF"/>
       <w:lang w:val="en-US" w:eastAsia="en-US"/>
     </w:rPr>
@@ -8104,7 +8393,7 @@
 </file>
 
 <file path=customXml/itemProps2.xml><?xml version="1.0" encoding="utf-8"?>
-<ds:datastoreItem xmlns:ds="http://schemas.openxmlformats.org/officeDocument/2006/customXml" ds:itemID="{84AC8AE7-F5CA-7F4A-9094-B53603141E70}">
+<ds:datastoreItem xmlns:ds="http://schemas.openxmlformats.org/officeDocument/2006/customXml" ds:itemID="{DA0802DD-C0FF-9B49-8298-22694AFD5BDC}">
   <ds:schemaRefs>
     <ds:schemaRef ds:uri="http://schemas.openxmlformats.org/officeDocument/2006/bibliography"/>
   </ds:schemaRefs>

</xml_diff>

<commit_message>
removed " Subjects and design "
</commit_message>
<xml_diff>
--- a/Proposal.docx
+++ b/Proposal.docx
@@ -317,8 +317,6 @@
         <w:lastRenderedPageBreak/>
         <w:t>ABSTRACT</w:t>
       </w:r>
-      <w:bookmarkStart w:id="0" w:name="_GoBack"/>
-      <w:bookmarkEnd w:id="0"/>
     </w:p>
     <w:p>
       <w:pPr>
@@ -1029,15 +1027,10 @@
           <w:caps/>
           <w14:ligatures w14:val="standard"/>
         </w:rPr>
-        <w:t>Evaluation   Subjects and design</w:t>
-      </w:r>
-      <w:r>
-        <w:rPr>
-          <w:caps/>
-          <w14:ligatures w14:val="standard"/>
-        </w:rPr>
-        <w:t xml:space="preserve"> </w:t>
-      </w:r>
+        <w:t xml:space="preserve">Evaluation </w:t>
+      </w:r>
+      <w:bookmarkStart w:id="0" w:name="_GoBack"/>
+      <w:bookmarkEnd w:id="0"/>
     </w:p>
     <w:p>
       <w:pPr>
@@ -8393,7 +8386,7 @@
 </file>
 
 <file path=customXml/itemProps2.xml><?xml version="1.0" encoding="utf-8"?>
-<ds:datastoreItem xmlns:ds="http://schemas.openxmlformats.org/officeDocument/2006/customXml" ds:itemID="{DA0802DD-C0FF-9B49-8298-22694AFD5BDC}">
+<ds:datastoreItem xmlns:ds="http://schemas.openxmlformats.org/officeDocument/2006/customXml" ds:itemID="{D580F529-62C0-CB4B-BFDF-7F41922E0B0B}">
   <ds:schemaRefs>
     <ds:schemaRef ds:uri="http://schemas.openxmlformats.org/officeDocument/2006/bibliography"/>
   </ds:schemaRefs>

</xml_diff>